<commit_message>
Feito Requisitos funcionais e não funcionais
</commit_message>
<xml_diff>
--- a/Documentação/StudyLink-Documentação.docx
+++ b/Documentação/StudyLink-Documentação.docx
@@ -1897,6 +1897,17 @@
           <w:szCs w:val="24"/>
         </w:rPr>
       </w:pPr>
+      <w:r>
+        <w:rPr>
+          <w:rFonts w:ascii="Arial" w:hAnsi="Arial" w:cs="Arial"/>
+          <w:b/>
+          <w:bCs/>
+          <w:sz w:val="24"/>
+          <w:szCs w:val="24"/>
+        </w:rPr>
+        <w:lastRenderedPageBreak/>
+        <w:t>SUMÁRIO</w:t>
+      </w:r>
     </w:p>
     <w:sdt>
       <w:sdtPr>
@@ -5405,19 +5416,6 @@
     <w:p>
       <w:pPr>
         <w:spacing w:line="360" w:lineRule="auto"/>
-        <w:jc w:val="both"/>
-        <w:rPr>
-          <w:rFonts w:ascii="Arial" w:hAnsi="Arial" w:cs="Arial"/>
-          <w:sz w:val="24"/>
-          <w:szCs w:val="24"/>
-        </w:rPr>
-      </w:pPr>
-      <w:bookmarkStart w:id="1" w:name="_GoBack"/>
-      <w:bookmarkEnd w:id="1"/>
-    </w:p>
-    <w:p>
-      <w:pPr>
-        <w:spacing w:line="360" w:lineRule="auto"/>
         <w:rPr>
           <w:rFonts w:ascii="Arial" w:hAnsi="Arial" w:cs="Arial"/>
           <w:sz w:val="24"/>
@@ -5441,7 +5439,7 @@
           <w:szCs w:val="24"/>
         </w:rPr>
       </w:pPr>
-      <w:bookmarkStart w:id="2" w:name="_Toc14160041"/>
+      <w:bookmarkStart w:id="1" w:name="_Toc14160041"/>
       <w:r>
         <w:rPr>
           <w:rFonts w:ascii="Arial" w:hAnsi="Arial" w:cs="Arial"/>
@@ -5449,9 +5447,10 @@
           <w:sz w:val="24"/>
           <w:szCs w:val="24"/>
         </w:rPr>
+        <w:lastRenderedPageBreak/>
         <w:t>JUSTIFICATIVA</w:t>
       </w:r>
-      <w:bookmarkEnd w:id="2"/>
+      <w:bookmarkEnd w:id="1"/>
     </w:p>
     <w:p>
       <w:pPr>
@@ -5743,7 +5742,7 @@
           <w:szCs w:val="24"/>
         </w:rPr>
       </w:pPr>
-      <w:bookmarkStart w:id="3" w:name="_Toc14160042"/>
+      <w:bookmarkStart w:id="2" w:name="_Toc14160042"/>
       <w:r>
         <w:rPr>
           <w:rFonts w:ascii="Arial" w:hAnsi="Arial" w:cs="Arial"/>
@@ -5754,7 +5753,7 @@
         <w:lastRenderedPageBreak/>
         <w:t>OBJETIVOS</w:t>
       </w:r>
-      <w:bookmarkEnd w:id="3"/>
+      <w:bookmarkEnd w:id="2"/>
     </w:p>
     <w:p>
       <w:pPr>
@@ -5794,7 +5793,7 @@
           <w:szCs w:val="24"/>
         </w:rPr>
       </w:pPr>
-      <w:bookmarkStart w:id="4" w:name="_Toc14160043"/>
+      <w:bookmarkStart w:id="3" w:name="_Toc14160043"/>
       <w:r>
         <w:rPr>
           <w:rFonts w:ascii="Arial" w:hAnsi="Arial" w:cs="Arial"/>
@@ -5804,7 +5803,7 @@
         </w:rPr>
         <w:t>Objetivos Gerais</w:t>
       </w:r>
-      <w:bookmarkEnd w:id="4"/>
+      <w:bookmarkEnd w:id="3"/>
     </w:p>
     <w:p>
       <w:pPr>
@@ -5909,7 +5908,7 @@
           <w:szCs w:val="24"/>
         </w:rPr>
       </w:pPr>
-      <w:bookmarkStart w:id="5" w:name="_Toc14160044"/>
+      <w:bookmarkStart w:id="4" w:name="_Toc14160044"/>
       <w:r>
         <w:rPr>
           <w:rFonts w:ascii="Arial" w:hAnsi="Arial" w:cs="Arial"/>
@@ -5919,7 +5918,7 @@
         </w:rPr>
         <w:t>Objetivos Específicos</w:t>
       </w:r>
-      <w:bookmarkEnd w:id="5"/>
+      <w:bookmarkEnd w:id="4"/>
     </w:p>
     <w:p>
       <w:pPr>
@@ -6157,7 +6156,7 @@
           <w:szCs w:val="24"/>
         </w:rPr>
       </w:pPr>
-      <w:bookmarkStart w:id="6" w:name="_Toc14160045"/>
+      <w:bookmarkStart w:id="5" w:name="_Toc14160045"/>
       <w:r>
         <w:rPr>
           <w:rFonts w:ascii="Arial" w:hAnsi="Arial" w:cs="Arial"/>
@@ -6168,7 +6167,7 @@
         <w:lastRenderedPageBreak/>
         <w:t>PRODUCT BACKLOG</w:t>
       </w:r>
-      <w:bookmarkEnd w:id="6"/>
+      <w:bookmarkEnd w:id="5"/>
     </w:p>
     <w:p>
       <w:pPr>
@@ -6186,7 +6185,133 @@
           <w:sz w:val="24"/>
           <w:szCs w:val="24"/>
         </w:rPr>
-        <w:t>Aqui vai a pilha de requisitos ordenados com relação a sua prioridade.</w:t>
+        <w:t xml:space="preserve">RF01 </w:t>
+      </w:r>
+      <w:r>
+        <w:rPr>
+          <w:rFonts w:ascii="Arial" w:hAnsi="Arial" w:cs="Arial"/>
+          <w:sz w:val="24"/>
+          <w:szCs w:val="24"/>
+        </w:rPr>
+        <w:t>-</w:t>
+      </w:r>
+      <w:r>
+        <w:rPr>
+          <w:rFonts w:ascii="Arial" w:hAnsi="Arial" w:cs="Arial"/>
+          <w:sz w:val="24"/>
+          <w:szCs w:val="24"/>
+        </w:rPr>
+        <w:t xml:space="preserve"> Manter o login do usuário;</w:t>
+      </w:r>
+    </w:p>
+    <w:p>
+      <w:pPr>
+        <w:spacing w:line="360" w:lineRule="auto"/>
+        <w:jc w:val="both"/>
+        <w:rPr>
+          <w:rFonts w:ascii="Arial" w:hAnsi="Arial" w:cs="Arial"/>
+          <w:sz w:val="24"/>
+          <w:szCs w:val="24"/>
+        </w:rPr>
+      </w:pPr>
+      <w:r>
+        <w:rPr>
+          <w:rFonts w:ascii="Arial" w:hAnsi="Arial" w:cs="Arial"/>
+          <w:sz w:val="24"/>
+          <w:szCs w:val="24"/>
+        </w:rPr>
+        <w:t>RF02 – Usuário deve conseguir criar suas tarefas</w:t>
+      </w:r>
+    </w:p>
+    <w:p>
+      <w:pPr>
+        <w:spacing w:line="360" w:lineRule="auto"/>
+        <w:ind w:left="360"/>
+        <w:jc w:val="both"/>
+        <w:rPr>
+          <w:rFonts w:ascii="Arial" w:hAnsi="Arial" w:cs="Arial"/>
+          <w:sz w:val="24"/>
+          <w:szCs w:val="24"/>
+        </w:rPr>
+      </w:pPr>
+      <w:r>
+        <w:rPr>
+          <w:rFonts w:ascii="Arial" w:hAnsi="Arial" w:cs="Arial"/>
+          <w:sz w:val="24"/>
+          <w:szCs w:val="24"/>
+        </w:rPr>
+        <w:t>RF</w:t>
+      </w:r>
+      <w:r>
+        <w:rPr>
+          <w:rFonts w:ascii="Arial" w:hAnsi="Arial" w:cs="Arial"/>
+          <w:sz w:val="24"/>
+          <w:szCs w:val="24"/>
+        </w:rPr>
+        <w:t>02.1 –</w:t>
+      </w:r>
+      <w:r>
+        <w:rPr>
+          <w:rFonts w:ascii="Arial" w:hAnsi="Arial" w:cs="Arial"/>
+          <w:sz w:val="24"/>
+          <w:szCs w:val="24"/>
+        </w:rPr>
+        <w:t xml:space="preserve"> Poderá</w:t>
+      </w:r>
+      <w:r>
+        <w:rPr>
+          <w:rFonts w:ascii="Arial" w:hAnsi="Arial" w:cs="Arial"/>
+          <w:sz w:val="24"/>
+          <w:szCs w:val="24"/>
+        </w:rPr>
+        <w:t xml:space="preserve"> alterar </w:t>
+      </w:r>
+      <w:r>
+        <w:rPr>
+          <w:rFonts w:ascii="Arial" w:hAnsi="Arial" w:cs="Arial"/>
+          <w:sz w:val="24"/>
+          <w:szCs w:val="24"/>
+        </w:rPr>
+        <w:t>título das tarefas</w:t>
+      </w:r>
+    </w:p>
+    <w:p>
+      <w:pPr>
+        <w:spacing w:line="360" w:lineRule="auto"/>
+        <w:ind w:left="360"/>
+        <w:jc w:val="both"/>
+        <w:rPr>
+          <w:rFonts w:ascii="Arial" w:hAnsi="Arial" w:cs="Arial"/>
+          <w:sz w:val="24"/>
+          <w:szCs w:val="24"/>
+        </w:rPr>
+      </w:pPr>
+      <w:r>
+        <w:rPr>
+          <w:rFonts w:ascii="Arial" w:hAnsi="Arial" w:cs="Arial"/>
+          <w:sz w:val="24"/>
+          <w:szCs w:val="24"/>
+        </w:rPr>
+        <w:t>RF02.2 – Poderá alterar datas das tarefas</w:t>
+      </w:r>
+    </w:p>
+    <w:p>
+      <w:pPr>
+        <w:spacing w:line="360" w:lineRule="auto"/>
+        <w:jc w:val="both"/>
+        <w:rPr>
+          <w:rFonts w:ascii="Arial" w:hAnsi="Arial" w:cs="Arial"/>
+          <w:sz w:val="24"/>
+          <w:szCs w:val="24"/>
+        </w:rPr>
+      </w:pPr>
+      <w:r>
+        <w:rPr>
+          <w:rFonts w:ascii="Arial" w:hAnsi="Arial" w:cs="Arial"/>
+          <w:sz w:val="24"/>
+          <w:szCs w:val="24"/>
+        </w:rPr>
+        <w:t>RF03 – Terá um sistema de missões</w:t>
       </w:r>
     </w:p>
     <w:p>
@@ -6205,7 +6330,7 @@
           <w:szCs w:val="24"/>
         </w:rPr>
       </w:pPr>
-      <w:bookmarkStart w:id="7" w:name="_Toc14160046"/>
+      <w:bookmarkStart w:id="6" w:name="_Toc14160046"/>
       <w:r>
         <w:rPr>
           <w:rFonts w:ascii="Arial" w:hAnsi="Arial" w:cs="Arial"/>
@@ -6215,41 +6340,24 @@
         </w:rPr>
         <w:t>REQUISITOS NÃO FUNCIONAIS</w:t>
       </w:r>
-      <w:bookmarkEnd w:id="7"/>
-    </w:p>
-    <w:p>
-      <w:pPr>
-        <w:spacing w:line="360" w:lineRule="auto"/>
-        <w:jc w:val="both"/>
-        <w:rPr>
-          <w:rFonts w:ascii="Arial" w:hAnsi="Arial" w:cs="Arial"/>
-          <w:sz w:val="24"/>
-          <w:szCs w:val="24"/>
-        </w:rPr>
-      </w:pPr>
-      <w:r>
-        <w:rPr>
-          <w:rFonts w:ascii="Arial" w:hAnsi="Arial" w:cs="Arial"/>
-          <w:sz w:val="24"/>
-          <w:szCs w:val="24"/>
-        </w:rPr>
-        <w:t xml:space="preserve">Aqui vai o texto dos requisitos </w:t>
-      </w:r>
-      <w:r>
-        <w:rPr>
-          <w:rFonts w:ascii="Arial" w:hAnsi="Arial" w:cs="Arial"/>
-          <w:sz w:val="24"/>
-          <w:szCs w:val="24"/>
-        </w:rPr>
-        <w:t xml:space="preserve">não </w:t>
-      </w:r>
-      <w:r>
-        <w:rPr>
-          <w:rFonts w:ascii="Arial" w:hAnsi="Arial" w:cs="Arial"/>
-          <w:sz w:val="24"/>
-          <w:szCs w:val="24"/>
-        </w:rPr>
-        <w:t>funcionais do projeto</w:t>
+      <w:bookmarkEnd w:id="6"/>
+    </w:p>
+    <w:p>
+      <w:pPr>
+        <w:spacing w:line="360" w:lineRule="auto"/>
+        <w:rPr>
+          <w:rFonts w:ascii="Arial" w:hAnsi="Arial" w:cs="Arial"/>
+          <w:sz w:val="24"/>
+          <w:szCs w:val="24"/>
+        </w:rPr>
+      </w:pPr>
+      <w:r>
+        <w:rPr>
+          <w:rFonts w:ascii="Arial" w:hAnsi="Arial" w:cs="Arial"/>
+          <w:sz w:val="24"/>
+          <w:szCs w:val="24"/>
+        </w:rPr>
+        <w:t>RNF01 – O sistema terá uma interface amigável para o usuário;</w:t>
       </w:r>
     </w:p>
     <w:p>
@@ -6257,12 +6365,20 @@
         <w:spacing w:line="360" w:lineRule="auto"/>
         <w:rPr>
           <w:rFonts w:ascii="Arial" w:eastAsiaTheme="majorEastAsia" w:hAnsi="Arial" w:cs="Arial"/>
-          <w:b/>
           <w:bCs/>
           <w:sz w:val="24"/>
           <w:szCs w:val="24"/>
         </w:rPr>
       </w:pPr>
+      <w:r>
+        <w:rPr>
+          <w:rFonts w:ascii="Arial" w:eastAsiaTheme="majorEastAsia" w:hAnsi="Arial" w:cs="Arial"/>
+          <w:bCs/>
+          <w:sz w:val="24"/>
+          <w:szCs w:val="24"/>
+        </w:rPr>
+        <w:t>RNF02 – Desenvolver um sistema web que funcione em computadores e celulares</w:t>
+      </w:r>
     </w:p>
     <w:p>
       <w:pPr>
@@ -6301,7 +6417,7 @@
           <w:lang w:val="en-US"/>
         </w:rPr>
       </w:pPr>
-      <w:bookmarkStart w:id="8" w:name="_Toc14160047"/>
+      <w:bookmarkStart w:id="7" w:name="_Toc14160047"/>
       <w:r>
         <w:rPr>
           <w:rFonts w:ascii="Arial" w:hAnsi="Arial" w:cs="Arial"/>
@@ -6313,7 +6429,7 @@
         <w:lastRenderedPageBreak/>
         <w:t>PREMISSAS</w:t>
       </w:r>
-      <w:bookmarkEnd w:id="8"/>
+      <w:bookmarkEnd w:id="7"/>
     </w:p>
     <w:p>
       <w:pPr>
@@ -6657,7 +6773,7 @@
           <w:lang w:val="en-US"/>
         </w:rPr>
       </w:pPr>
-      <w:bookmarkStart w:id="9" w:name="_Toc14160048"/>
+      <w:bookmarkStart w:id="8" w:name="_Toc14160048"/>
       <w:r>
         <w:rPr>
           <w:rFonts w:ascii="Arial" w:hAnsi="Arial" w:cs="Arial"/>
@@ -6669,7 +6785,7 @@
         <w:lastRenderedPageBreak/>
         <w:t>RESTRIÇÕES</w:t>
       </w:r>
-      <w:bookmarkEnd w:id="9"/>
+      <w:bookmarkEnd w:id="8"/>
     </w:p>
     <w:p>
       <w:pPr>
@@ -6687,7 +6803,7 @@
           <w:sz w:val="24"/>
           <w:szCs w:val="24"/>
         </w:rPr>
-        <w:t>Restrições são limitações impostas interna ou externamente ao projeto. Restrições podem ser a obrigatoriedade de se executar determinadas ferramentas e a forma de trabalho da equipe.</w:t>
+        <w:t>RES01 – O projeto deverá ser entregue após 4º Sprints;</w:t>
       </w:r>
     </w:p>
     <w:p>
@@ -6706,58 +6822,9 @@
           <w:sz w:val="24"/>
           <w:szCs w:val="24"/>
         </w:rPr>
-        <w:t>Exemplos:</w:t>
-      </w:r>
-    </w:p>
-    <w:p>
-      <w:pPr>
-        <w:pStyle w:val="PargrafodaLista"/>
-        <w:numPr>
-          <w:ilvl w:val="0"/>
-          <w:numId w:val="6"/>
-        </w:numPr>
-        <w:spacing w:line="360" w:lineRule="auto"/>
-        <w:jc w:val="both"/>
-        <w:rPr>
-          <w:rFonts w:ascii="Arial" w:hAnsi="Arial" w:cs="Arial"/>
-          <w:sz w:val="24"/>
-          <w:szCs w:val="24"/>
-        </w:rPr>
-      </w:pPr>
-      <w:r>
-        <w:rPr>
-          <w:rFonts w:ascii="Arial" w:hAnsi="Arial" w:cs="Arial"/>
-          <w:sz w:val="24"/>
-          <w:szCs w:val="24"/>
-        </w:rPr>
-        <w:t>Como o ambiente da empresa sofre manutenção aos finais de semana, esses dias não podem ser considerados no cronograma;</w:t>
-      </w:r>
-    </w:p>
-    <w:p>
-      <w:pPr>
-        <w:pStyle w:val="PargrafodaLista"/>
-        <w:numPr>
-          <w:ilvl w:val="0"/>
-          <w:numId w:val="6"/>
-        </w:numPr>
-        <w:spacing w:line="360" w:lineRule="auto"/>
-        <w:jc w:val="both"/>
-        <w:rPr>
-          <w:rFonts w:ascii="Arial" w:hAnsi="Arial" w:cs="Arial"/>
-          <w:sz w:val="24"/>
-          <w:szCs w:val="24"/>
-        </w:rPr>
-      </w:pPr>
-      <w:r>
-        <w:rPr>
-          <w:rFonts w:ascii="Arial" w:hAnsi="Arial" w:cs="Arial"/>
-          <w:sz w:val="24"/>
-          <w:szCs w:val="24"/>
-        </w:rPr>
-        <w:t>Somente serão utilizados softwares livres para o desenvolvimento da aplicação.</w:t>
-      </w:r>
-    </w:p>
-    <w:p/>
+        <w:t>RES01 – Somente softwares de uso livre poderão ser utilizados</w:t>
+      </w:r>
+    </w:p>
     <w:p>
       <w:pPr>
         <w:rPr>
@@ -6793,7 +6860,7 @@
           <w:szCs w:val="24"/>
         </w:rPr>
       </w:pPr>
-      <w:bookmarkStart w:id="10" w:name="_Toc14160049"/>
+      <w:bookmarkStart w:id="9" w:name="_Toc14160049"/>
       <w:r>
         <w:rPr>
           <w:rFonts w:ascii="Arial" w:hAnsi="Arial" w:cs="Arial"/>
@@ -6804,7 +6871,7 @@
         <w:lastRenderedPageBreak/>
         <w:t>ANÁLISE DE RISCOS DE UM PROJETO</w:t>
       </w:r>
-      <w:bookmarkEnd w:id="10"/>
+      <w:bookmarkEnd w:id="9"/>
     </w:p>
     <w:p>
       <w:pPr>
@@ -6919,7 +6986,7 @@
           <w:szCs w:val="24"/>
         </w:rPr>
       </w:pPr>
-      <w:bookmarkStart w:id="11" w:name="_Toc14160050"/>
+      <w:bookmarkStart w:id="10" w:name="_Toc14160050"/>
       <w:r>
         <w:rPr>
           <w:rFonts w:ascii="Arial" w:hAnsi="Arial" w:cs="Arial"/>
@@ -6929,7 +6996,7 @@
         </w:rPr>
         <w:t>Nível e Planos de Ação para os Riscos</w:t>
       </w:r>
-      <w:bookmarkEnd w:id="11"/>
+      <w:bookmarkEnd w:id="10"/>
       <w:r>
         <w:rPr>
           <w:rFonts w:ascii="Arial" w:hAnsi="Arial" w:cs="Arial"/>
@@ -7155,7 +7222,7 @@
           <w:szCs w:val="24"/>
         </w:rPr>
       </w:pPr>
-      <w:bookmarkStart w:id="12" w:name="_Toc14160051"/>
+      <w:bookmarkStart w:id="11" w:name="_Toc14160051"/>
       <w:r>
         <w:rPr>
           <w:rFonts w:ascii="Arial" w:hAnsi="Arial" w:cs="Arial"/>
@@ -7166,7 +7233,7 @@
         <w:lastRenderedPageBreak/>
         <w:t>Planos de ação</w:t>
       </w:r>
-      <w:bookmarkEnd w:id="12"/>
+      <w:bookmarkEnd w:id="11"/>
       <w:r>
         <w:rPr>
           <w:rFonts w:ascii="Arial" w:hAnsi="Arial" w:cs="Arial"/>
@@ -7389,7 +7456,7 @@
           <w:szCs w:val="24"/>
         </w:rPr>
       </w:pPr>
-      <w:bookmarkStart w:id="13" w:name="_Toc14160052"/>
+      <w:bookmarkStart w:id="12" w:name="_Toc14160052"/>
       <w:r>
         <w:rPr>
           <w:rFonts w:ascii="Arial" w:hAnsi="Arial" w:cs="Arial"/>
@@ -7400,7 +7467,7 @@
         <w:lastRenderedPageBreak/>
         <w:t>SPRINTS</w:t>
       </w:r>
-      <w:bookmarkEnd w:id="13"/>
+      <w:bookmarkEnd w:id="12"/>
     </w:p>
     <w:p>
       <w:pPr>
@@ -7445,7 +7512,7 @@
           <w:szCs w:val="24"/>
         </w:rPr>
       </w:pPr>
-      <w:bookmarkStart w:id="14" w:name="_Toc14160053"/>
+      <w:bookmarkStart w:id="13" w:name="_Toc14160053"/>
       <w:r>
         <w:rPr>
           <w:rFonts w:ascii="Arial" w:hAnsi="Arial" w:cs="Arial"/>
@@ -7455,7 +7522,137 @@
         </w:rPr>
         <w:t>Primeiro Sprint</w:t>
       </w:r>
+      <w:bookmarkEnd w:id="13"/>
+    </w:p>
+    <w:p>
+      <w:pPr>
+        <w:spacing w:line="360" w:lineRule="auto"/>
+        <w:jc w:val="both"/>
+        <w:rPr>
+          <w:rFonts w:ascii="Arial" w:hAnsi="Arial" w:cs="Arial"/>
+          <w:sz w:val="24"/>
+          <w:szCs w:val="24"/>
+        </w:rPr>
+      </w:pPr>
+      <w:r>
+        <w:rPr>
+          <w:rFonts w:ascii="Arial" w:hAnsi="Arial" w:cs="Arial"/>
+          <w:sz w:val="24"/>
+          <w:szCs w:val="24"/>
+        </w:rPr>
+        <w:t xml:space="preserve">No primeiro </w:t>
+      </w:r>
+      <w:r>
+        <w:rPr>
+          <w:rFonts w:ascii="Arial" w:hAnsi="Arial" w:cs="Arial"/>
+          <w:sz w:val="24"/>
+          <w:szCs w:val="24"/>
+        </w:rPr>
+        <w:t>Sprint</w:t>
+      </w:r>
+      <w:r>
+        <w:rPr>
+          <w:rFonts w:ascii="Arial" w:hAnsi="Arial" w:cs="Arial"/>
+          <w:sz w:val="24"/>
+          <w:szCs w:val="24"/>
+        </w:rPr>
+        <w:t xml:space="preserve">, foram separadas as tarefas a serem feitas por cada aluno do grupo. Foi planejado fazer o design no </w:t>
+      </w:r>
+      <w:proofErr w:type="spellStart"/>
+      <w:r>
+        <w:rPr>
+          <w:rFonts w:ascii="Arial" w:hAnsi="Arial" w:cs="Arial"/>
+          <w:sz w:val="24"/>
+          <w:szCs w:val="24"/>
+        </w:rPr>
+        <w:t>Figma</w:t>
+      </w:r>
+      <w:proofErr w:type="spellEnd"/>
+      <w:r>
+        <w:rPr>
+          <w:rFonts w:ascii="Arial" w:hAnsi="Arial" w:cs="Arial"/>
+          <w:sz w:val="24"/>
+          <w:szCs w:val="24"/>
+        </w:rPr>
+        <w:t xml:space="preserve"> das telas da web, sendo elas</w:t>
+      </w:r>
+      <w:r>
+        <w:rPr>
+          <w:rFonts w:ascii="Arial" w:hAnsi="Arial" w:cs="Arial"/>
+          <w:sz w:val="24"/>
+          <w:szCs w:val="24"/>
+        </w:rPr>
+        <w:t>: Tela login/cadastro, tela da agenda onde as tarefas irão aparecer.</w:t>
+      </w:r>
+    </w:p>
+    <w:p>
+      <w:pPr>
+        <w:shd w:val="clear" w:color="auto" w:fill="FFFFFF"/>
+        <w:spacing w:line="480" w:lineRule="atLeast"/>
+        <w:rPr>
+          <w:rFonts w:ascii="Arial" w:eastAsia="Times New Roman" w:hAnsi="Arial" w:cs="Arial"/>
+          <w:color w:val="1F1F1F"/>
+          <w:sz w:val="42"/>
+          <w:szCs w:val="42"/>
+          <w:lang w:eastAsia="pt-BR"/>
+        </w:rPr>
+      </w:pPr>
+      <w:r>
+        <w:rPr>
+          <w:rFonts w:ascii="Arial" w:hAnsi="Arial" w:cs="Arial"/>
+          <w:sz w:val="24"/>
+          <w:szCs w:val="24"/>
+        </w:rPr>
+        <w:t xml:space="preserve">Em relação ao Banco de dados de dados foi planejado fazer o modelo lógico e conceitual, em seguida criamos o </w:t>
+      </w:r>
+      <w:proofErr w:type="spellStart"/>
+      <w:r>
+        <w:rPr>
+          <w:rFonts w:ascii="Arial" w:hAnsi="Arial" w:cs="Arial"/>
+          <w:sz w:val="24"/>
+          <w:szCs w:val="24"/>
+        </w:rPr>
+        <w:t>data</w:t>
+      </w:r>
+      <w:bookmarkStart w:id="14" w:name="_GoBack"/>
       <w:bookmarkEnd w:id="14"/>
+      <w:r>
+        <w:rPr>
+          <w:rFonts w:ascii="Arial" w:hAnsi="Arial" w:cs="Arial"/>
+          <w:sz w:val="24"/>
+          <w:szCs w:val="24"/>
+        </w:rPr>
+        <w:t>base</w:t>
+      </w:r>
+      <w:proofErr w:type="spellEnd"/>
+      <w:r>
+        <w:rPr>
+          <w:rFonts w:ascii="Arial" w:hAnsi="Arial" w:cs="Arial"/>
+          <w:sz w:val="24"/>
+          <w:szCs w:val="24"/>
+        </w:rPr>
+        <w:t xml:space="preserve"> usando o </w:t>
+      </w:r>
+      <w:r>
+        <w:rPr>
+          <w:rFonts w:ascii="Arial" w:eastAsia="Times New Roman" w:hAnsi="Arial" w:cs="Arial"/>
+          <w:color w:val="1F1F1F"/>
+          <w:sz w:val="24"/>
+          <w:szCs w:val="24"/>
+          <w:lang w:eastAsia="pt-BR"/>
+        </w:rPr>
+        <w:t>MySQL Workbench</w:t>
+      </w:r>
+      <w:r>
+        <w:rPr>
+          <w:rFonts w:ascii="Arial" w:eastAsia="Times New Roman" w:hAnsi="Arial" w:cs="Arial"/>
+          <w:color w:val="1F1F1F"/>
+          <w:sz w:val="24"/>
+          <w:szCs w:val="24"/>
+          <w:lang w:eastAsia="pt-BR"/>
+        </w:rPr>
+        <w:t>.</w:t>
+      </w:r>
     </w:p>
     <w:p>
       <w:pPr>
@@ -7467,14 +7664,6 @@
           <w:szCs w:val="24"/>
         </w:rPr>
       </w:pPr>
-      <w:r>
-        <w:rPr>
-          <w:rFonts w:ascii="Arial" w:hAnsi="Arial" w:cs="Arial"/>
-          <w:sz w:val="24"/>
-          <w:szCs w:val="24"/>
-        </w:rPr>
-        <w:t>Apresenta detalhamento sobre o Sprint a ser executado.</w:t>
-      </w:r>
     </w:p>
     <w:p>
       <w:pPr>
@@ -7532,7 +7721,7 @@
             <w:sz w:val="24"/>
             <w:szCs w:val="24"/>
           </w:rPr>
-          <w:t>Caso houver, apresenta</w:t>
+          <w:t>Não</w:t>
         </w:r>
       </w:hyperlink>
       <w:r>
@@ -7541,25 +7730,7 @@
           <w:sz w:val="24"/>
           <w:szCs w:val="24"/>
         </w:rPr>
-        <w:t xml:space="preserve"> as alterações que foram feitas no </w:t>
-      </w:r>
-      <w:proofErr w:type="spellStart"/>
-      <w:r>
-        <w:rPr>
-          <w:rFonts w:ascii="Arial" w:hAnsi="Arial" w:cs="Arial"/>
-          <w:sz w:val="24"/>
-          <w:szCs w:val="24"/>
-        </w:rPr>
-        <w:t>product</w:t>
-      </w:r>
-      <w:proofErr w:type="spellEnd"/>
-      <w:r>
-        <w:rPr>
-          <w:rFonts w:ascii="Arial" w:hAnsi="Arial" w:cs="Arial"/>
-          <w:sz w:val="24"/>
-          <w:szCs w:val="24"/>
-        </w:rPr>
-        <w:t xml:space="preserve"> backlog.</w:t>
+        <w:t xml:space="preserve"> houve alterações no backlog</w:t>
       </w:r>
     </w:p>
     <w:p>
@@ -7598,6 +7769,7 @@
           <w:rFonts w:ascii="Arial" w:hAnsi="Arial" w:cs="Arial"/>
           <w:sz w:val="24"/>
           <w:szCs w:val="24"/>
+          <w:u w:val="single"/>
         </w:rPr>
       </w:pPr>
       <w:hyperlink r:id="rId15" w:tgtFrame="_blank" w:history="1">
@@ -7633,6 +7805,15 @@
           <w:szCs w:val="24"/>
         </w:rPr>
         <w:t xml:space="preserve"> selecionadas para esse Sprint.</w:t>
+      </w:r>
+      <w:r>
+        <w:rPr>
+          <w:rFonts w:ascii="Arial" w:hAnsi="Arial" w:cs="Arial"/>
+          <w:sz w:val="24"/>
+          <w:szCs w:val="24"/>
+          <w:u w:val="single"/>
+        </w:rPr>
+        <w:t>1</w:t>
       </w:r>
     </w:p>
     <w:p>
@@ -7766,6 +7947,167 @@
           <w:szCs w:val="24"/>
         </w:rPr>
       </w:pPr>
+      <w:r>
+        <w:rPr>
+          <w:rFonts w:ascii="Arial" w:hAnsi="Arial" w:cs="Arial"/>
+          <w:sz w:val="24"/>
+          <w:szCs w:val="24"/>
+        </w:rPr>
+        <w:t>Nesse Sprint não foi realizado nenhum diagrama.</w:t>
+      </w:r>
+    </w:p>
+    <w:p>
+      <w:pPr>
+        <w:pStyle w:val="Ttulo1"/>
+        <w:numPr>
+          <w:ilvl w:val="2"/>
+          <w:numId w:val="3"/>
+        </w:numPr>
+        <w:spacing w:before="120" w:after="120" w:line="360" w:lineRule="auto"/>
+        <w:ind w:left="0" w:firstLine="0"/>
+        <w:rPr>
+          <w:rFonts w:ascii="Arial" w:hAnsi="Arial" w:cs="Arial"/>
+          <w:color w:val="auto"/>
+          <w:sz w:val="24"/>
+          <w:szCs w:val="24"/>
+        </w:rPr>
+      </w:pPr>
+      <w:bookmarkStart w:id="19" w:name="_Toc14160058"/>
+      <w:r>
+        <w:rPr>
+          <w:rFonts w:ascii="Arial" w:hAnsi="Arial" w:cs="Arial"/>
+          <w:color w:val="auto"/>
+          <w:sz w:val="24"/>
+          <w:szCs w:val="24"/>
+        </w:rPr>
+        <w:t>Plano de testes</w:t>
+      </w:r>
+      <w:bookmarkEnd w:id="19"/>
+    </w:p>
+    <w:p>
+      <w:pPr>
+        <w:spacing w:line="360" w:lineRule="auto"/>
+        <w:jc w:val="both"/>
+        <w:rPr>
+          <w:rFonts w:ascii="Arial" w:hAnsi="Arial" w:cs="Arial"/>
+          <w:sz w:val="24"/>
+          <w:szCs w:val="24"/>
+        </w:rPr>
+      </w:pPr>
+      <w:r>
+        <w:rPr>
+          <w:rFonts w:ascii="Arial" w:hAnsi="Arial" w:cs="Arial"/>
+          <w:sz w:val="24"/>
+          <w:szCs w:val="24"/>
+        </w:rPr>
+        <w:t>Nesse Sprint não realizo nenhum teste.</w:t>
+      </w:r>
+    </w:p>
+    <w:p>
+      <w:pPr>
+        <w:pStyle w:val="Ttulo1"/>
+        <w:numPr>
+          <w:ilvl w:val="3"/>
+          <w:numId w:val="3"/>
+        </w:numPr>
+        <w:spacing w:before="120" w:after="120" w:line="360" w:lineRule="auto"/>
+        <w:ind w:left="0" w:firstLine="0"/>
+        <w:rPr>
+          <w:rFonts w:ascii="Arial" w:hAnsi="Arial" w:cs="Arial"/>
+          <w:color w:val="auto"/>
+          <w:sz w:val="24"/>
+          <w:szCs w:val="24"/>
+        </w:rPr>
+      </w:pPr>
+      <w:bookmarkStart w:id="20" w:name="_Toc14160059"/>
+      <w:r>
+        <w:rPr>
+          <w:rFonts w:ascii="Arial" w:hAnsi="Arial" w:cs="Arial"/>
+          <w:color w:val="auto"/>
+          <w:sz w:val="24"/>
+          <w:szCs w:val="24"/>
+        </w:rPr>
+        <w:t>Resultados</w:t>
+      </w:r>
+      <w:bookmarkEnd w:id="20"/>
+    </w:p>
+    <w:p>
+      <w:pPr>
+        <w:spacing w:line="360" w:lineRule="auto"/>
+        <w:jc w:val="both"/>
+        <w:rPr>
+          <w:rFonts w:ascii="Arial" w:hAnsi="Arial" w:cs="Arial"/>
+          <w:sz w:val="24"/>
+          <w:szCs w:val="24"/>
+        </w:rPr>
+      </w:pPr>
+      <w:r>
+        <w:rPr>
+          <w:rFonts w:ascii="Arial" w:hAnsi="Arial" w:cs="Arial"/>
+          <w:sz w:val="24"/>
+          <w:szCs w:val="24"/>
+        </w:rPr>
+        <w:t>Não obtivemos nenhum resultado, pois não realizamos teste nesse Sprint</w:t>
+      </w:r>
+    </w:p>
+    <w:p>
+      <w:pPr>
+        <w:pStyle w:val="Ttulo1"/>
+        <w:numPr>
+          <w:ilvl w:val="2"/>
+          <w:numId w:val="3"/>
+        </w:numPr>
+        <w:spacing w:before="120" w:after="120" w:line="360" w:lineRule="auto"/>
+        <w:ind w:left="0" w:firstLine="0"/>
+        <w:rPr>
+          <w:rFonts w:ascii="Arial" w:hAnsi="Arial" w:cs="Arial"/>
+          <w:color w:val="auto"/>
+          <w:sz w:val="24"/>
+          <w:szCs w:val="24"/>
+        </w:rPr>
+      </w:pPr>
+      <w:bookmarkStart w:id="21" w:name="_Toc14160060"/>
+      <w:proofErr w:type="spellStart"/>
+      <w:r>
+        <w:rPr>
+          <w:rFonts w:ascii="Arial" w:hAnsi="Arial" w:cs="Arial"/>
+          <w:color w:val="auto"/>
+          <w:sz w:val="24"/>
+          <w:szCs w:val="24"/>
+        </w:rPr>
+        <w:t>Kanban</w:t>
+      </w:r>
+      <w:proofErr w:type="spellEnd"/>
+      <w:r>
+        <w:rPr>
+          <w:rFonts w:ascii="Arial" w:hAnsi="Arial" w:cs="Arial"/>
+          <w:color w:val="auto"/>
+          <w:sz w:val="24"/>
+          <w:szCs w:val="24"/>
+        </w:rPr>
+        <w:t xml:space="preserve"> e </w:t>
+      </w:r>
+      <w:r>
+        <w:rPr>
+          <w:rFonts w:ascii="Arial" w:hAnsi="Arial" w:cs="Arial"/>
+          <w:color w:val="auto"/>
+          <w:sz w:val="24"/>
+          <w:szCs w:val="24"/>
+        </w:rPr>
+        <w:t>Retrospectiva</w:t>
+      </w:r>
+      <w:bookmarkEnd w:id="21"/>
+    </w:p>
+    <w:p>
+      <w:pPr>
+        <w:spacing w:line="360" w:lineRule="auto"/>
+        <w:jc w:val="both"/>
+        <w:rPr>
+          <w:rFonts w:ascii="Arial" w:hAnsi="Arial" w:cs="Arial"/>
+          <w:sz w:val="24"/>
+          <w:szCs w:val="24"/>
+        </w:rPr>
+      </w:pPr>
       <w:hyperlink r:id="rId17" w:tgtFrame="_blank" w:history="1">
         <w:r>
           <w:rPr>
@@ -7782,177 +8124,6 @@
           <w:sz w:val="24"/>
           <w:szCs w:val="24"/>
         </w:rPr>
-        <w:t xml:space="preserve"> os principais diagramas realizados.</w:t>
-      </w:r>
-    </w:p>
-    <w:p>
-      <w:pPr>
-        <w:pStyle w:val="Ttulo1"/>
-        <w:numPr>
-          <w:ilvl w:val="2"/>
-          <w:numId w:val="3"/>
-        </w:numPr>
-        <w:spacing w:before="120" w:after="120" w:line="360" w:lineRule="auto"/>
-        <w:ind w:left="0" w:firstLine="0"/>
-        <w:rPr>
-          <w:rFonts w:ascii="Arial" w:hAnsi="Arial" w:cs="Arial"/>
-          <w:color w:val="auto"/>
-          <w:sz w:val="24"/>
-          <w:szCs w:val="24"/>
-        </w:rPr>
-      </w:pPr>
-      <w:bookmarkStart w:id="19" w:name="_Toc14160058"/>
-      <w:r>
-        <w:rPr>
-          <w:rFonts w:ascii="Arial" w:hAnsi="Arial" w:cs="Arial"/>
-          <w:color w:val="auto"/>
-          <w:sz w:val="24"/>
-          <w:szCs w:val="24"/>
-        </w:rPr>
-        <w:t>Plano de testes</w:t>
-      </w:r>
-      <w:bookmarkEnd w:id="19"/>
-    </w:p>
-    <w:p>
-      <w:pPr>
-        <w:spacing w:line="360" w:lineRule="auto"/>
-        <w:jc w:val="both"/>
-        <w:rPr>
-          <w:rFonts w:ascii="Arial" w:hAnsi="Arial" w:cs="Arial"/>
-          <w:sz w:val="24"/>
-          <w:szCs w:val="24"/>
-        </w:rPr>
-      </w:pPr>
-      <w:r>
-        <w:rPr>
-          <w:rFonts w:ascii="Arial" w:hAnsi="Arial" w:cs="Arial"/>
-          <w:sz w:val="24"/>
-          <w:szCs w:val="24"/>
-        </w:rPr>
-        <w:t>O plano de teste é uma maneira de encontrar defeitos e bugs no sistema para serem futuramente corrigidos. Mesmo que durante a programação sempre foram realizados alguns, ainda sim no plano são realizados testes finais passo a passo.</w:t>
-      </w:r>
-    </w:p>
-    <w:p>
-      <w:pPr>
-        <w:pStyle w:val="Ttulo1"/>
-        <w:numPr>
-          <w:ilvl w:val="3"/>
-          <w:numId w:val="3"/>
-        </w:numPr>
-        <w:spacing w:before="120" w:after="120" w:line="360" w:lineRule="auto"/>
-        <w:ind w:left="0" w:firstLine="0"/>
-        <w:rPr>
-          <w:rFonts w:ascii="Arial" w:hAnsi="Arial" w:cs="Arial"/>
-          <w:color w:val="auto"/>
-          <w:sz w:val="24"/>
-          <w:szCs w:val="24"/>
-        </w:rPr>
-      </w:pPr>
-      <w:bookmarkStart w:id="20" w:name="_Toc14160059"/>
-      <w:r>
-        <w:rPr>
-          <w:rFonts w:ascii="Arial" w:hAnsi="Arial" w:cs="Arial"/>
-          <w:color w:val="auto"/>
-          <w:sz w:val="24"/>
-          <w:szCs w:val="24"/>
-        </w:rPr>
-        <w:t>Resultados</w:t>
-      </w:r>
-      <w:bookmarkEnd w:id="20"/>
-    </w:p>
-    <w:p>
-      <w:pPr>
-        <w:spacing w:line="360" w:lineRule="auto"/>
-        <w:jc w:val="both"/>
-        <w:rPr>
-          <w:rFonts w:ascii="Arial" w:hAnsi="Arial" w:cs="Arial"/>
-          <w:sz w:val="24"/>
-          <w:szCs w:val="24"/>
-        </w:rPr>
-      </w:pPr>
-      <w:r>
-        <w:rPr>
-          <w:rFonts w:ascii="Arial" w:hAnsi="Arial" w:cs="Arial"/>
-          <w:sz w:val="24"/>
-          <w:szCs w:val="24"/>
-        </w:rPr>
-        <w:t>Resultados apresentados nos planos de testes</w:t>
-      </w:r>
-    </w:p>
-    <w:p>
-      <w:pPr>
-        <w:pStyle w:val="Ttulo1"/>
-        <w:numPr>
-          <w:ilvl w:val="2"/>
-          <w:numId w:val="3"/>
-        </w:numPr>
-        <w:spacing w:before="120" w:after="120" w:line="360" w:lineRule="auto"/>
-        <w:ind w:left="0" w:firstLine="0"/>
-        <w:rPr>
-          <w:rFonts w:ascii="Arial" w:hAnsi="Arial" w:cs="Arial"/>
-          <w:color w:val="auto"/>
-          <w:sz w:val="24"/>
-          <w:szCs w:val="24"/>
-        </w:rPr>
-      </w:pPr>
-      <w:bookmarkStart w:id="21" w:name="_Toc14160060"/>
-      <w:proofErr w:type="spellStart"/>
-      <w:r>
-        <w:rPr>
-          <w:rFonts w:ascii="Arial" w:hAnsi="Arial" w:cs="Arial"/>
-          <w:color w:val="auto"/>
-          <w:sz w:val="24"/>
-          <w:szCs w:val="24"/>
-        </w:rPr>
-        <w:t>Kanban</w:t>
-      </w:r>
-      <w:proofErr w:type="spellEnd"/>
-      <w:r>
-        <w:rPr>
-          <w:rFonts w:ascii="Arial" w:hAnsi="Arial" w:cs="Arial"/>
-          <w:color w:val="auto"/>
-          <w:sz w:val="24"/>
-          <w:szCs w:val="24"/>
-        </w:rPr>
-        <w:t xml:space="preserve"> e </w:t>
-      </w:r>
-      <w:r>
-        <w:rPr>
-          <w:rFonts w:ascii="Arial" w:hAnsi="Arial" w:cs="Arial"/>
-          <w:color w:val="auto"/>
-          <w:sz w:val="24"/>
-          <w:szCs w:val="24"/>
-        </w:rPr>
-        <w:t>Retrospectiva</w:t>
-      </w:r>
-      <w:bookmarkEnd w:id="21"/>
-    </w:p>
-    <w:p>
-      <w:pPr>
-        <w:spacing w:line="360" w:lineRule="auto"/>
-        <w:jc w:val="both"/>
-        <w:rPr>
-          <w:rFonts w:ascii="Arial" w:hAnsi="Arial" w:cs="Arial"/>
-          <w:sz w:val="24"/>
-          <w:szCs w:val="24"/>
-        </w:rPr>
-      </w:pPr>
-      <w:hyperlink r:id="rId18" w:tgtFrame="_blank" w:history="1">
-        <w:r>
-          <w:rPr>
-            <w:rFonts w:ascii="Arial" w:hAnsi="Arial" w:cs="Arial"/>
-            <w:sz w:val="24"/>
-            <w:szCs w:val="24"/>
-          </w:rPr>
-          <w:t>Apresenta</w:t>
-        </w:r>
-      </w:hyperlink>
-      <w:r>
-        <w:rPr>
-          <w:rFonts w:ascii="Arial" w:hAnsi="Arial" w:cs="Arial"/>
-          <w:sz w:val="24"/>
-          <w:szCs w:val="24"/>
-        </w:rPr>
         <w:t xml:space="preserve"> </w:t>
       </w:r>
       <w:r>
@@ -8869,9 +9040,9 @@
       </w:pPr>
     </w:p>
     <w:sectPr>
-      <w:headerReference w:type="even" r:id="rId19"/>
-      <w:headerReference w:type="default" r:id="rId20"/>
-      <w:footerReference w:type="default" r:id="rId21"/>
+      <w:headerReference w:type="even" r:id="rId18"/>
+      <w:headerReference w:type="default" r:id="rId19"/>
+      <w:footerReference w:type="default" r:id="rId20"/>
       <w:pgSz w:w="11906" w:h="16838" w:code="9"/>
       <w:pgMar w:top="1701" w:right="1134" w:bottom="1134" w:left="1701" w:header="709" w:footer="709" w:gutter="284"/>
       <w:cols w:space="708"/>
@@ -9045,6 +9216,9 @@
     <w:pPr>
       <w:pStyle w:val="Cabealho"/>
     </w:pPr>
+    <w:r>
+      <w:t>'</w:t>
+    </w:r>
   </w:p>
 </w:hdr>
 </file>
@@ -9654,6 +9828,92 @@
     </w:lvl>
   </w:abstractNum>
   <w:abstractNum w:abstractNumId="5" w15:restartNumberingAfterBreak="0">
+    <w:nsid w:val="3F2000B0"/>
+    <w:multiLevelType w:val="hybridMultilevel"/>
+    <w:tmpl w:val="37F8AC9A"/>
+    <w:lvl w:ilvl="0" w:tplc="0416000F">
+      <w:start w:val="1"/>
+      <w:numFmt w:val="decimal"/>
+      <w:lvlText w:val="%1."/>
+      <w:lvlJc w:val="left"/>
+      <w:pPr>
+        <w:ind w:left="720" w:hanging="360"/>
+      </w:pPr>
+    </w:lvl>
+    <w:lvl w:ilvl="1" w:tplc="04160019" w:tentative="1">
+      <w:start w:val="1"/>
+      <w:numFmt w:val="lowerLetter"/>
+      <w:lvlText w:val="%2."/>
+      <w:lvlJc w:val="left"/>
+      <w:pPr>
+        <w:ind w:left="1440" w:hanging="360"/>
+      </w:pPr>
+    </w:lvl>
+    <w:lvl w:ilvl="2" w:tplc="0416001B" w:tentative="1">
+      <w:start w:val="1"/>
+      <w:numFmt w:val="lowerRoman"/>
+      <w:lvlText w:val="%3."/>
+      <w:lvlJc w:val="right"/>
+      <w:pPr>
+        <w:ind w:left="2160" w:hanging="180"/>
+      </w:pPr>
+    </w:lvl>
+    <w:lvl w:ilvl="3" w:tplc="0416000F" w:tentative="1">
+      <w:start w:val="1"/>
+      <w:numFmt w:val="decimal"/>
+      <w:lvlText w:val="%4."/>
+      <w:lvlJc w:val="left"/>
+      <w:pPr>
+        <w:ind w:left="2880" w:hanging="360"/>
+      </w:pPr>
+    </w:lvl>
+    <w:lvl w:ilvl="4" w:tplc="04160019" w:tentative="1">
+      <w:start w:val="1"/>
+      <w:numFmt w:val="lowerLetter"/>
+      <w:lvlText w:val="%5."/>
+      <w:lvlJc w:val="left"/>
+      <w:pPr>
+        <w:ind w:left="3600" w:hanging="360"/>
+      </w:pPr>
+    </w:lvl>
+    <w:lvl w:ilvl="5" w:tplc="0416001B" w:tentative="1">
+      <w:start w:val="1"/>
+      <w:numFmt w:val="lowerRoman"/>
+      <w:lvlText w:val="%6."/>
+      <w:lvlJc w:val="right"/>
+      <w:pPr>
+        <w:ind w:left="4320" w:hanging="180"/>
+      </w:pPr>
+    </w:lvl>
+    <w:lvl w:ilvl="6" w:tplc="0416000F" w:tentative="1">
+      <w:start w:val="1"/>
+      <w:numFmt w:val="decimal"/>
+      <w:lvlText w:val="%7."/>
+      <w:lvlJc w:val="left"/>
+      <w:pPr>
+        <w:ind w:left="5040" w:hanging="360"/>
+      </w:pPr>
+    </w:lvl>
+    <w:lvl w:ilvl="7" w:tplc="04160019" w:tentative="1">
+      <w:start w:val="1"/>
+      <w:numFmt w:val="lowerLetter"/>
+      <w:lvlText w:val="%8."/>
+      <w:lvlJc w:val="left"/>
+      <w:pPr>
+        <w:ind w:left="5760" w:hanging="360"/>
+      </w:pPr>
+    </w:lvl>
+    <w:lvl w:ilvl="8" w:tplc="0416001B" w:tentative="1">
+      <w:start w:val="1"/>
+      <w:numFmt w:val="lowerRoman"/>
+      <w:lvlText w:val="%9."/>
+      <w:lvlJc w:val="right"/>
+      <w:pPr>
+        <w:ind w:left="6480" w:hanging="180"/>
+      </w:pPr>
+    </w:lvl>
+  </w:abstractNum>
+  <w:abstractNum w:abstractNumId="6" w15:restartNumberingAfterBreak="0">
     <w:nsid w:val="4A4C1AB9"/>
     <w:multiLevelType w:val="multilevel"/>
     <w:tmpl w:val="D854B3BA"/>
@@ -9742,7 +10002,93 @@
       </w:pPr>
     </w:lvl>
   </w:abstractNum>
-  <w:abstractNum w:abstractNumId="6" w15:restartNumberingAfterBreak="0">
+  <w:abstractNum w:abstractNumId="7" w15:restartNumberingAfterBreak="0">
+    <w:nsid w:val="758957D9"/>
+    <w:multiLevelType w:val="hybridMultilevel"/>
+    <w:tmpl w:val="E8E8AB2C"/>
+    <w:lvl w:ilvl="0" w:tplc="0416000F">
+      <w:start w:val="1"/>
+      <w:numFmt w:val="decimal"/>
+      <w:lvlText w:val="%1."/>
+      <w:lvlJc w:val="left"/>
+      <w:pPr>
+        <w:ind w:left="720" w:hanging="360"/>
+      </w:pPr>
+    </w:lvl>
+    <w:lvl w:ilvl="1" w:tplc="04160019" w:tentative="1">
+      <w:start w:val="1"/>
+      <w:numFmt w:val="lowerLetter"/>
+      <w:lvlText w:val="%2."/>
+      <w:lvlJc w:val="left"/>
+      <w:pPr>
+        <w:ind w:left="1440" w:hanging="360"/>
+      </w:pPr>
+    </w:lvl>
+    <w:lvl w:ilvl="2" w:tplc="0416001B" w:tentative="1">
+      <w:start w:val="1"/>
+      <w:numFmt w:val="lowerRoman"/>
+      <w:lvlText w:val="%3."/>
+      <w:lvlJc w:val="right"/>
+      <w:pPr>
+        <w:ind w:left="2160" w:hanging="180"/>
+      </w:pPr>
+    </w:lvl>
+    <w:lvl w:ilvl="3" w:tplc="0416000F" w:tentative="1">
+      <w:start w:val="1"/>
+      <w:numFmt w:val="decimal"/>
+      <w:lvlText w:val="%4."/>
+      <w:lvlJc w:val="left"/>
+      <w:pPr>
+        <w:ind w:left="2880" w:hanging="360"/>
+      </w:pPr>
+    </w:lvl>
+    <w:lvl w:ilvl="4" w:tplc="04160019" w:tentative="1">
+      <w:start w:val="1"/>
+      <w:numFmt w:val="lowerLetter"/>
+      <w:lvlText w:val="%5."/>
+      <w:lvlJc w:val="left"/>
+      <w:pPr>
+        <w:ind w:left="3600" w:hanging="360"/>
+      </w:pPr>
+    </w:lvl>
+    <w:lvl w:ilvl="5" w:tplc="0416001B" w:tentative="1">
+      <w:start w:val="1"/>
+      <w:numFmt w:val="lowerRoman"/>
+      <w:lvlText w:val="%6."/>
+      <w:lvlJc w:val="right"/>
+      <w:pPr>
+        <w:ind w:left="4320" w:hanging="180"/>
+      </w:pPr>
+    </w:lvl>
+    <w:lvl w:ilvl="6" w:tplc="0416000F" w:tentative="1">
+      <w:start w:val="1"/>
+      <w:numFmt w:val="decimal"/>
+      <w:lvlText w:val="%7."/>
+      <w:lvlJc w:val="left"/>
+      <w:pPr>
+        <w:ind w:left="5040" w:hanging="360"/>
+      </w:pPr>
+    </w:lvl>
+    <w:lvl w:ilvl="7" w:tplc="04160019" w:tentative="1">
+      <w:start w:val="1"/>
+      <w:numFmt w:val="lowerLetter"/>
+      <w:lvlText w:val="%8."/>
+      <w:lvlJc w:val="left"/>
+      <w:pPr>
+        <w:ind w:left="5760" w:hanging="360"/>
+      </w:pPr>
+    </w:lvl>
+    <w:lvl w:ilvl="8" w:tplc="0416001B" w:tentative="1">
+      <w:start w:val="1"/>
+      <w:numFmt w:val="lowerRoman"/>
+      <w:lvlText w:val="%9."/>
+      <w:lvlJc w:val="right"/>
+      <w:pPr>
+        <w:ind w:left="6480" w:hanging="180"/>
+      </w:pPr>
+    </w:lvl>
+  </w:abstractNum>
+  <w:abstractNum w:abstractNumId="8" w15:restartNumberingAfterBreak="0">
     <w:nsid w:val="7CCF5888"/>
     <w:multiLevelType w:val="hybridMultilevel"/>
     <w:tmpl w:val="32C05B22"/>
@@ -9859,7 +10205,7 @@
     <w:abstractNumId w:val="0"/>
   </w:num>
   <w:num w:numId="2">
-    <w:abstractNumId w:val="5"/>
+    <w:abstractNumId w:val="6"/>
   </w:num>
   <w:num w:numId="3">
     <w:abstractNumId w:val="3"/>
@@ -9871,10 +10217,16 @@
     <w:abstractNumId w:val="1"/>
   </w:num>
   <w:num w:numId="6">
-    <w:abstractNumId w:val="6"/>
+    <w:abstractNumId w:val="8"/>
   </w:num>
   <w:num w:numId="7">
     <w:abstractNumId w:val="2"/>
+  </w:num>
+  <w:num w:numId="8">
+    <w:abstractNumId w:val="7"/>
+  </w:num>
+  <w:num w:numId="9">
+    <w:abstractNumId w:val="5"/>
   </w:num>
 </w:numbering>
 </file>
@@ -10901,7 +11253,7 @@
 </file>
 
 <file path=customXml/itemProps1.xml><?xml version="1.0" encoding="utf-8"?>
-<ds:datastoreItem xmlns:ds="http://schemas.openxmlformats.org/officeDocument/2006/customXml" ds:itemID="{3A7E5176-9DE6-4F64-97A9-2A6250211881}">
+<ds:datastoreItem xmlns:ds="http://schemas.openxmlformats.org/officeDocument/2006/customXml" ds:itemID="{6B83A6AC-9341-44E6-9B9F-A5ACB8576236}">
   <ds:schemaRefs>
     <ds:schemaRef ds:uri="http://schemas.openxmlformats.org/officeDocument/2006/bibliography"/>
   </ds:schemaRefs>

</xml_diff>